<commit_message>
Prueba 2 de binario
</commit_message>
<xml_diff>
--- a/prueba de binario.docx
+++ b/prueba de binario.docx
@@ -6,9 +6,18 @@
       <w:r>
         <w:t>Prueba 1</w:t>
       </w:r>
+    </w:p>
+    <w:p>
+      <w:r>
+        <w:t xml:space="preserve">Prueba </w:t>
+      </w:r>
+      <w:r>
+        <w:t>2</w:t>
+      </w:r>
       <w:bookmarkStart w:id="0" w:name="_GoBack"/>
       <w:bookmarkEnd w:id="0"/>
     </w:p>
+    <w:p/>
     <w:sectPr>
       <w:pgSz w:w="12240" w:h="15840"/>
       <w:pgMar w:top="1417" w:right="1701" w:bottom="1417" w:left="1701" w:header="708" w:footer="708" w:gutter="0"/>

</xml_diff>

<commit_message>
Prueba 3 de binarios, satisfactoria
</commit_message>
<xml_diff>
--- a/prueba de binario.docx
+++ b/prueba de binario.docx
@@ -4,18 +4,15 @@
   <w:body>
     <w:p>
       <w:r>
-        <w:t>Prueba 1</w:t>
+        <w:t>Prueba 3</w:t>
       </w:r>
+      <w:bookmarkStart w:id="0" w:name="_GoBack"/>
+      <w:bookmarkEnd w:id="0"/>
     </w:p>
     <w:p>
       <w:r>
-        <w:t xml:space="preserve">Prueba </w:t>
+        <w:t>Prueba 2</w:t>
       </w:r>
-      <w:r>
-        <w:t>2</w:t>
-      </w:r>
-      <w:bookmarkStart w:id="0" w:name="_GoBack"/>
-      <w:bookmarkEnd w:id="0"/>
     </w:p>
     <w:p/>
     <w:sectPr>

</xml_diff>